<commit_message>
kpi_analysis doc updated with the formulas
</commit_message>
<xml_diff>
--- a/KPI-Analysis.docx
+++ b/KPI-Analysis.docx
@@ -14,344 +14,757 @@
           <w:sz w:val="24"/>
           <w:szCs w:val="24"/>
         </w:rPr>
-        <w:t xml:space="preserve">1. Total Tax Collected APIT- </w:t>
-      </w:r>
-      <w:r>
-        <w:rPr>
+        <w:t>1. Total Tax Collected APIT- Advance Personal Income Tax</w:t>
+      </w:r>
+    </w:p>
+    <w:p>
+      <w:pPr>
+        <w:pStyle w:val="ListParagraph"/>
+        <w:numPr>
+          <w:ilvl w:val="0"/>
+          <w:numId w:val="3"/>
+        </w:numPr>
+        <w:rPr>
+          <w:sz w:val="20"/>
+          <w:szCs w:val="20"/>
+        </w:rPr>
+      </w:pPr>
+      <w:r>
+        <w:rPr>
+          <w:sz w:val="20"/>
+          <w:szCs w:val="20"/>
+        </w:rPr>
+        <w:t>Value: Sum of all taxes collected across the year under APIT.</w:t>
+      </w:r>
+    </w:p>
+    <w:p>
+      <w:pPr>
+        <w:pStyle w:val="ListParagraph"/>
+        <w:numPr>
+          <w:ilvl w:val="0"/>
+          <w:numId w:val="3"/>
+        </w:numPr>
+        <w:rPr>
+          <w:sz w:val="20"/>
+          <w:szCs w:val="20"/>
+          <w:highlight w:val="yellow"/>
+        </w:rPr>
+      </w:pPr>
+      <w:r>
+        <w:rPr>
+          <w:sz w:val="20"/>
+          <w:szCs w:val="20"/>
+          <w:highlight w:val="yellow"/>
+        </w:rPr>
+        <w:t>Goal: Increase tax collection by a specified percentage (e.g., 10%) compared to the previous year.</w:t>
+      </w:r>
+    </w:p>
+    <w:p>
+      <w:pPr>
+        <w:pStyle w:val="ListParagraph"/>
+        <w:numPr>
+          <w:ilvl w:val="1"/>
+          <w:numId w:val="3"/>
+        </w:numPr>
+        <w:rPr>
+          <w:sz w:val="20"/>
+          <w:szCs w:val="20"/>
+        </w:rPr>
+      </w:pPr>
+      <w:r>
+        <w:rPr>
+          <w:sz w:val="20"/>
+          <w:szCs w:val="20"/>
+        </w:rPr>
+        <w:t>Tax Revenue Growth</w:t>
+      </w:r>
+    </w:p>
+    <w:p>
+      <w:pPr>
+        <w:pStyle w:val="ListParagraph"/>
+        <w:numPr>
+          <w:ilvl w:val="2"/>
+          <w:numId w:val="3"/>
+        </w:numPr>
+        <w:rPr>
+          <w:sz w:val="20"/>
+          <w:szCs w:val="20"/>
+        </w:rPr>
+      </w:pPr>
+      <w:r>
+        <w:rPr>
+          <w:sz w:val="20"/>
+          <w:szCs w:val="20"/>
+        </w:rPr>
+        <w:t>Tax Revenue Growth (%) = Current Year Revenue/Previous Year Revenue</w:t>
+      </w:r>
+      <w:r>
+        <w:rPr>
+          <w:sz w:val="20"/>
+          <w:szCs w:val="20"/>
+        </w:rPr>
+        <w:t xml:space="preserve"> </w:t>
+      </w:r>
+      <w:r>
+        <w:rPr>
+          <w:sz w:val="20"/>
+          <w:szCs w:val="20"/>
+        </w:rPr>
+        <w:t>* 100</w:t>
+      </w:r>
+    </w:p>
+    <w:p>
+      <w:pPr>
+        <w:pStyle w:val="ListParagraph"/>
+        <w:numPr>
+          <w:ilvl w:val="1"/>
+          <w:numId w:val="3"/>
+        </w:numPr>
+        <w:rPr>
+          <w:sz w:val="20"/>
+          <w:szCs w:val="20"/>
+        </w:rPr>
+      </w:pPr>
+      <w:r>
+        <w:rPr>
+          <w:sz w:val="20"/>
+          <w:szCs w:val="20"/>
+        </w:rPr>
+        <w:t>Tax Collection Rate (Compliance Rate)</w:t>
+      </w:r>
+    </w:p>
+    <w:p>
+      <w:pPr>
+        <w:pStyle w:val="ListParagraph"/>
+        <w:numPr>
+          <w:ilvl w:val="2"/>
+          <w:numId w:val="3"/>
+        </w:numPr>
+        <w:rPr>
+          <w:sz w:val="20"/>
+          <w:szCs w:val="20"/>
+        </w:rPr>
+      </w:pPr>
+      <w:r>
+        <w:rPr>
+          <w:sz w:val="20"/>
+          <w:szCs w:val="20"/>
+        </w:rPr>
+        <w:t>Collection Rate=Total Tax Collected/Total Tax Due* 100</w:t>
+      </w:r>
+    </w:p>
+    <w:p>
+      <w:pPr>
+        <w:pStyle w:val="ListParagraph"/>
+        <w:numPr>
+          <w:ilvl w:val="0"/>
+          <w:numId w:val="3"/>
+        </w:numPr>
+        <w:rPr>
+          <w:sz w:val="20"/>
+          <w:szCs w:val="20"/>
+        </w:rPr>
+      </w:pPr>
+      <w:r>
+        <w:rPr>
+          <w:sz w:val="20"/>
+          <w:szCs w:val="20"/>
+        </w:rPr>
+        <w:t>Status: Percentage of the collection goal achieved so far.</w:t>
+      </w:r>
+    </w:p>
+    <w:p>
+      <w:pPr>
+        <w:pStyle w:val="ListParagraph"/>
+        <w:numPr>
+          <w:ilvl w:val="1"/>
+          <w:numId w:val="3"/>
+        </w:numPr>
+        <w:rPr>
+          <w:sz w:val="20"/>
+          <w:szCs w:val="20"/>
+        </w:rPr>
+      </w:pPr>
+      <w:r>
+        <w:rPr>
+          <w:sz w:val="20"/>
+          <w:szCs w:val="20"/>
+        </w:rPr>
+        <w:t>&lt;</w:t>
+      </w:r>
+      <w:r>
+        <w:rPr>
+          <w:sz w:val="20"/>
+          <w:szCs w:val="20"/>
+        </w:rPr>
+        <w:t xml:space="preserve"> 3% of Goal Achieved: Red</w:t>
+      </w:r>
+    </w:p>
+    <w:p>
+      <w:pPr>
+        <w:pStyle w:val="ListParagraph"/>
+        <w:numPr>
+          <w:ilvl w:val="1"/>
+          <w:numId w:val="3"/>
+        </w:numPr>
+        <w:rPr>
+          <w:sz w:val="20"/>
+          <w:szCs w:val="20"/>
+        </w:rPr>
+      </w:pPr>
+      <w:r>
+        <w:rPr>
+          <w:sz w:val="20"/>
+          <w:szCs w:val="20"/>
+        </w:rPr>
+        <w:t>3</w:t>
+      </w:r>
+      <w:r>
+        <w:rPr>
+          <w:sz w:val="20"/>
+          <w:szCs w:val="20"/>
+        </w:rPr>
+        <w:t>.</w:t>
+      </w:r>
+      <w:r>
+        <w:rPr>
+          <w:sz w:val="20"/>
+          <w:szCs w:val="20"/>
+        </w:rPr>
+        <w:t>1% - 6% of Goal Achieved: Orange</w:t>
+      </w:r>
+    </w:p>
+    <w:p>
+      <w:pPr>
+        <w:pStyle w:val="ListParagraph"/>
+        <w:numPr>
+          <w:ilvl w:val="1"/>
+          <w:numId w:val="3"/>
+        </w:numPr>
+        <w:rPr>
+          <w:sz w:val="20"/>
+          <w:szCs w:val="20"/>
+        </w:rPr>
+      </w:pPr>
+      <w:r>
+        <w:rPr>
+          <w:sz w:val="20"/>
+          <w:szCs w:val="20"/>
+        </w:rPr>
+        <w:t>6</w:t>
+      </w:r>
+      <w:r>
+        <w:rPr>
+          <w:sz w:val="20"/>
+          <w:szCs w:val="20"/>
+        </w:rPr>
+        <w:t>.</w:t>
+      </w:r>
+      <w:r>
+        <w:rPr>
+          <w:sz w:val="20"/>
+          <w:szCs w:val="20"/>
+        </w:rPr>
+        <w:t>1% - 9% of Goal Achieved: Yellow</w:t>
+      </w:r>
+    </w:p>
+    <w:p>
+      <w:pPr>
+        <w:pStyle w:val="ListParagraph"/>
+        <w:numPr>
+          <w:ilvl w:val="1"/>
+          <w:numId w:val="3"/>
+        </w:numPr>
+        <w:rPr>
+          <w:sz w:val="20"/>
+          <w:szCs w:val="20"/>
+        </w:rPr>
+      </w:pPr>
+      <w:r>
+        <w:rPr>
+          <w:sz w:val="20"/>
+          <w:szCs w:val="20"/>
+        </w:rPr>
+        <w:t>9</w:t>
+      </w:r>
+      <w:r>
+        <w:rPr>
+          <w:sz w:val="20"/>
+          <w:szCs w:val="20"/>
+        </w:rPr>
+        <w:t>.</w:t>
+      </w:r>
+      <w:r>
+        <w:rPr>
+          <w:sz w:val="20"/>
+          <w:szCs w:val="20"/>
+        </w:rPr>
+        <w:t>1% - 9</w:t>
+      </w:r>
+      <w:r>
+        <w:rPr>
+          <w:sz w:val="20"/>
+          <w:szCs w:val="20"/>
+        </w:rPr>
+        <w:t>.</w:t>
+      </w:r>
+      <w:r>
+        <w:rPr>
+          <w:sz w:val="20"/>
+          <w:szCs w:val="20"/>
+        </w:rPr>
+        <w:t>9% of Goal Achieved: Light Green</w:t>
+      </w:r>
+    </w:p>
+    <w:p>
+      <w:pPr>
+        <w:pStyle w:val="ListParagraph"/>
+        <w:numPr>
+          <w:ilvl w:val="1"/>
+          <w:numId w:val="3"/>
+        </w:numPr>
+        <w:rPr>
+          <w:sz w:val="20"/>
+          <w:szCs w:val="20"/>
+        </w:rPr>
+      </w:pPr>
+      <w:r>
+        <w:rPr>
+          <w:sz w:val="20"/>
+          <w:szCs w:val="20"/>
+        </w:rPr>
+        <w:t xml:space="preserve">10% </w:t>
+      </w:r>
+      <w:r>
+        <w:rPr>
+          <w:sz w:val="20"/>
+          <w:szCs w:val="20"/>
+        </w:rPr>
+        <w:t>&lt;</w:t>
+      </w:r>
+      <w:r>
+        <w:rPr>
+          <w:sz w:val="20"/>
+          <w:szCs w:val="20"/>
+        </w:rPr>
+        <w:t xml:space="preserve"> of Goal Achieved: Green</w:t>
+      </w:r>
+    </w:p>
+    <w:p>
+      <w:pPr>
+        <w:pStyle w:val="ListParagraph"/>
+        <w:numPr>
+          <w:ilvl w:val="0"/>
+          <w:numId w:val="3"/>
+        </w:numPr>
+        <w:rPr>
+          <w:sz w:val="20"/>
+          <w:szCs w:val="20"/>
+        </w:rPr>
+      </w:pPr>
+      <w:r>
+        <w:rPr>
+          <w:sz w:val="20"/>
+          <w:szCs w:val="20"/>
+        </w:rPr>
+        <w:t>Trend: Monthly or quarterly trends in tax collection to spot peak collection periods.</w:t>
+      </w:r>
+    </w:p>
+    <w:p>
+      <w:pPr>
+        <w:rPr>
+          <w:b/>
+          <w:bCs/>
+          <w:sz w:val="20"/>
+          <w:szCs w:val="20"/>
+        </w:rPr>
+      </w:pPr>
+      <w:r>
+        <w:rPr>
+          <w:b/>
+          <w:bCs/>
+          <w:sz w:val="20"/>
+          <w:szCs w:val="20"/>
+        </w:rPr>
+        <w:t>Dimensions:</w:t>
+      </w:r>
+    </w:p>
+    <w:p>
+      <w:pPr>
+        <w:pStyle w:val="ListParagraph"/>
+        <w:numPr>
+          <w:ilvl w:val="0"/>
+          <w:numId w:val="2"/>
+        </w:numPr>
+        <w:rPr>
+          <w:sz w:val="20"/>
+          <w:szCs w:val="20"/>
+        </w:rPr>
+      </w:pPr>
+      <w:r>
+        <w:rPr>
+          <w:sz w:val="20"/>
+          <w:szCs w:val="20"/>
+        </w:rPr>
+        <w:t>Employee Dimension: By industry, designation (for sector-wise analysis).</w:t>
+      </w:r>
+    </w:p>
+    <w:p>
+      <w:pPr>
+        <w:pStyle w:val="ListParagraph"/>
+        <w:numPr>
+          <w:ilvl w:val="1"/>
+          <w:numId w:val="2"/>
+        </w:numPr>
+        <w:rPr>
+          <w:sz w:val="20"/>
+          <w:szCs w:val="20"/>
+        </w:rPr>
+      </w:pPr>
+      <w:r>
+        <w:rPr>
+          <w:sz w:val="20"/>
+          <w:szCs w:val="20"/>
+        </w:rPr>
+        <w:t>Ex:- industry : HealthCare, ICT, Apparel, Agriculture, Banking</w:t>
+      </w:r>
+    </w:p>
+    <w:p>
+      <w:pPr>
+        <w:pStyle w:val="ListParagraph"/>
+        <w:numPr>
+          <w:ilvl w:val="1"/>
+          <w:numId w:val="2"/>
+        </w:numPr>
+        <w:rPr>
+          <w:sz w:val="20"/>
+          <w:szCs w:val="20"/>
+        </w:rPr>
+      </w:pPr>
+      <w:r>
+        <w:rPr>
+          <w:sz w:val="20"/>
+          <w:szCs w:val="20"/>
+        </w:rPr>
+        <w:t>Ex:-</w:t>
+      </w:r>
+      <w:r>
+        <w:rPr>
+          <w:sz w:val="20"/>
+          <w:szCs w:val="20"/>
+        </w:rPr>
+        <w:t xml:space="preserve"> </w:t>
+      </w:r>
+      <w:r>
+        <w:rPr>
+          <w:sz w:val="20"/>
+          <w:szCs w:val="20"/>
+        </w:rPr>
+        <w:t>designation</w:t>
+      </w:r>
+      <w:r>
+        <w:rPr>
+          <w:sz w:val="20"/>
+          <w:szCs w:val="20"/>
+        </w:rPr>
+        <w:t>:</w:t>
+      </w:r>
+      <w:r>
+        <w:rPr>
+          <w:sz w:val="20"/>
+          <w:szCs w:val="20"/>
+        </w:rPr>
+        <w:t xml:space="preserve"> </w:t>
+      </w:r>
+      <w:r>
+        <w:rPr>
+          <w:sz w:val="20"/>
+          <w:szCs w:val="20"/>
+        </w:rPr>
+        <w:t xml:space="preserve">CEO, </w:t>
+      </w:r>
+      <w:r>
+        <w:rPr>
+          <w:sz w:val="20"/>
+          <w:szCs w:val="20"/>
+        </w:rPr>
+        <w:t>Director, General Manager, Executive</w:t>
+      </w:r>
+      <w:r>
+        <w:rPr>
+          <w:sz w:val="20"/>
+          <w:szCs w:val="20"/>
+        </w:rPr>
+        <w:t>, Sales Representative</w:t>
+      </w:r>
+    </w:p>
+    <w:p>
+      <w:pPr>
+        <w:pStyle w:val="ListParagraph"/>
+        <w:numPr>
+          <w:ilvl w:val="0"/>
+          <w:numId w:val="2"/>
+        </w:numPr>
+        <w:rPr>
+          <w:sz w:val="20"/>
+          <w:szCs w:val="20"/>
+        </w:rPr>
+      </w:pPr>
+      <w:r>
+        <w:rPr>
+          <w:sz w:val="20"/>
+          <w:szCs w:val="20"/>
+        </w:rPr>
+        <w:t>Date Dimension: For time-based analysis (monthly, quarterly, yearly).</w:t>
+      </w:r>
+    </w:p>
+    <w:p>
+      <w:pPr>
+        <w:rPr>
+          <w:b/>
+          <w:bCs/>
+          <w:sz w:val="20"/>
+          <w:szCs w:val="20"/>
+        </w:rPr>
+      </w:pPr>
+      <w:r>
+        <w:rPr>
+          <w:b/>
+          <w:bCs/>
+          <w:sz w:val="20"/>
+          <w:szCs w:val="20"/>
+        </w:rPr>
+        <w:t>Hierarchies:</w:t>
+      </w:r>
+    </w:p>
+    <w:p>
+      <w:pPr>
+        <w:pStyle w:val="ListParagraph"/>
+        <w:numPr>
+          <w:ilvl w:val="0"/>
+          <w:numId w:val="1"/>
+        </w:numPr>
+        <w:rPr>
+          <w:sz w:val="20"/>
+          <w:szCs w:val="20"/>
+        </w:rPr>
+      </w:pPr>
+      <w:r>
+        <w:rPr>
+          <w:sz w:val="20"/>
+          <w:szCs w:val="20"/>
+        </w:rPr>
+        <w:t>Time Hierarchy: Month → Quarter → Year.</w:t>
+      </w:r>
+    </w:p>
+    <w:p>
+      <w:pPr>
+        <w:pStyle w:val="ListParagraph"/>
+        <w:numPr>
+          <w:ilvl w:val="0"/>
+          <w:numId w:val="1"/>
+        </w:numPr>
+        <w:rPr>
+          <w:rFonts w:cstheme="minorHAnsi"/>
+        </w:rPr>
+      </w:pPr>
+      <w:r>
+        <w:rPr>
+          <w:sz w:val="20"/>
+          <w:szCs w:val="20"/>
+        </w:rPr>
+        <w:t>Employee Hierarchy: Industry → Designation.</w:t>
+      </w:r>
+      <w:r>
+        <w:br/>
+      </w:r>
+    </w:p>
+    <w:p>
+      <w:pPr>
+        <w:spacing w:before="100" w:beforeAutospacing="1" w:after="100" w:afterAutospacing="1" w:line="240" w:lineRule="auto"/>
+        <w:outlineLvl w:val="2"/>
+        <w:rPr>
+          <w:rFonts w:eastAsia="Times New Roman" w:cstheme="minorHAnsi"/>
           <w:sz w:val="24"/>
           <w:szCs w:val="24"/>
-          <w:highlight w:val="yellow"/>
-        </w:rPr>
-        <w:t xml:space="preserve">Advance </w:t>
-      </w:r>
-      <w:r>
-        <w:rPr>
+        </w:rPr>
+      </w:pPr>
+      <w:r>
+        <w:rPr>
+          <w:rFonts w:eastAsia="Times New Roman" w:cstheme="minorHAnsi"/>
           <w:sz w:val="24"/>
           <w:szCs w:val="24"/>
-          <w:highlight w:val="yellow"/>
-        </w:rPr>
-        <w:t>Personal</w:t>
-      </w:r>
-      <w:r>
-        <w:rPr>
+        </w:rPr>
+        <w:br/>
+      </w:r>
+    </w:p>
+    <w:p>
+      <w:pPr>
+        <w:rPr>
+          <w:rFonts w:eastAsia="Times New Roman" w:cstheme="minorHAnsi"/>
           <w:sz w:val="24"/>
           <w:szCs w:val="24"/>
-          <w:highlight w:val="yellow"/>
-        </w:rPr>
-        <w:t xml:space="preserve"> Income Tax</w:t>
-      </w:r>
-    </w:p>
-    <w:p>
-      <w:pPr>
-        <w:pStyle w:val="ListParagraph"/>
+        </w:rPr>
+      </w:pPr>
+      <w:r>
+        <w:rPr>
+          <w:rFonts w:eastAsia="Times New Roman" w:cstheme="minorHAnsi"/>
+          <w:sz w:val="24"/>
+          <w:szCs w:val="24"/>
+        </w:rPr>
+        <w:br w:type="page"/>
+      </w:r>
+    </w:p>
+    <w:p>
+      <w:pPr>
+        <w:spacing w:before="100" w:beforeAutospacing="1" w:after="100" w:afterAutospacing="1" w:line="240" w:lineRule="auto"/>
+        <w:outlineLvl w:val="2"/>
+        <w:rPr>
+          <w:rFonts w:eastAsia="Times New Roman" w:cstheme="minorHAnsi"/>
+          <w:sz w:val="24"/>
+          <w:szCs w:val="24"/>
+        </w:rPr>
+      </w:pPr>
+      <w:r>
+        <w:rPr>
+          <w:rFonts w:eastAsia="Times New Roman" w:cstheme="minorHAnsi"/>
+          <w:sz w:val="24"/>
+          <w:szCs w:val="24"/>
+        </w:rPr>
+        <w:lastRenderedPageBreak/>
+        <w:t>2. Average Tax Burden Per Income Bracket</w:t>
+      </w:r>
+    </w:p>
+    <w:p>
+      <w:pPr>
         <w:numPr>
           <w:ilvl w:val="0"/>
-          <w:numId w:val="3"/>
-        </w:numPr>
-        <w:rPr>
-          <w:sz w:val="20"/>
-          <w:szCs w:val="20"/>
-        </w:rPr>
-      </w:pPr>
-      <w:r>
-        <w:rPr>
-          <w:sz w:val="20"/>
-          <w:szCs w:val="20"/>
-        </w:rPr>
-        <w:t>Value: Sum of all taxes collected across the year under APIT.</w:t>
-      </w:r>
-    </w:p>
-    <w:p>
-      <w:pPr>
-        <w:pStyle w:val="ListParagraph"/>
-        <w:numPr>
-          <w:ilvl w:val="0"/>
-          <w:numId w:val="3"/>
-        </w:numPr>
-        <w:rPr>
-          <w:sz w:val="20"/>
-          <w:szCs w:val="20"/>
-        </w:rPr>
-      </w:pPr>
-      <w:r>
-        <w:rPr>
-          <w:sz w:val="20"/>
-          <w:szCs w:val="20"/>
-        </w:rPr>
-        <w:t>Goal: Increase tax collection by a specified percentage (e.g., 10%) compared to the previous year.</w:t>
-      </w:r>
-    </w:p>
-    <w:p>
-      <w:pPr>
-        <w:pStyle w:val="ListParagraph"/>
-        <w:numPr>
-          <w:ilvl w:val="0"/>
-          <w:numId w:val="3"/>
-        </w:numPr>
-        <w:rPr>
-          <w:sz w:val="20"/>
-          <w:szCs w:val="20"/>
-        </w:rPr>
-      </w:pPr>
-      <w:r>
-        <w:rPr>
-          <w:sz w:val="20"/>
-          <w:szCs w:val="20"/>
-        </w:rPr>
-        <w:t>Status: Percentage of the collection goal achieved so far.</w:t>
-      </w:r>
-    </w:p>
-    <w:p>
-      <w:pPr>
-        <w:pStyle w:val="ListParagraph"/>
-        <w:numPr>
-          <w:ilvl w:val="0"/>
-          <w:numId w:val="3"/>
-        </w:numPr>
-        <w:rPr>
-          <w:sz w:val="20"/>
-          <w:szCs w:val="20"/>
-        </w:rPr>
-      </w:pPr>
-      <w:r>
-        <w:rPr>
-          <w:sz w:val="20"/>
-          <w:szCs w:val="20"/>
-        </w:rPr>
-        <w:t>Trend: Monthly or quarterly trends in tax collection to spot peak collection periods.</w:t>
-      </w:r>
-    </w:p>
-    <w:p>
-      <w:pPr>
-        <w:rPr>
+          <w:numId w:val="4"/>
+        </w:numPr>
+        <w:spacing w:before="100" w:beforeAutospacing="1" w:after="100" w:afterAutospacing="1" w:line="240" w:lineRule="auto"/>
+        <w:rPr>
+          <w:rFonts w:eastAsia="Times New Roman" w:cstheme="minorHAnsi"/>
+          <w:sz w:val="20"/>
+          <w:szCs w:val="20"/>
+        </w:rPr>
+      </w:pPr>
+      <w:r>
+        <w:rPr>
+          <w:rFonts w:eastAsia="Times New Roman" w:cstheme="minorHAnsi"/>
           <w:b/>
           <w:bCs/>
           <w:sz w:val="20"/>
           <w:szCs w:val="20"/>
         </w:rPr>
-      </w:pPr>
-      <w:r>
-        <w:rPr>
+        <w:t>Value</w:t>
+      </w:r>
+      <w:r>
+        <w:rPr>
+          <w:rFonts w:eastAsia="Times New Roman" w:cstheme="minorHAnsi"/>
+          <w:sz w:val="20"/>
+          <w:szCs w:val="20"/>
+        </w:rPr>
+        <w:t>: Average percentage of income taxed within each income bracket.</w:t>
+      </w:r>
+    </w:p>
+    <w:p>
+      <w:pPr>
+        <w:numPr>
+          <w:ilvl w:val="0"/>
+          <w:numId w:val="4"/>
+        </w:numPr>
+        <w:spacing w:before="100" w:beforeAutospacing="1" w:after="100" w:afterAutospacing="1" w:line="240" w:lineRule="auto"/>
+        <w:rPr>
+          <w:rFonts w:eastAsia="Times New Roman" w:cstheme="minorHAnsi"/>
+          <w:sz w:val="20"/>
+          <w:szCs w:val="20"/>
+        </w:rPr>
+      </w:pPr>
+      <w:r>
+        <w:rPr>
+          <w:rFonts w:eastAsia="Times New Roman" w:cstheme="minorHAnsi"/>
           <w:b/>
           <w:bCs/>
           <w:sz w:val="20"/>
           <w:szCs w:val="20"/>
         </w:rPr>
-        <w:t>Dimensions:</w:t>
-      </w:r>
-    </w:p>
-    <w:p>
-      <w:pPr>
-        <w:pStyle w:val="ListParagraph"/>
+        <w:t>Goal</w:t>
+      </w:r>
+      <w:r>
+        <w:rPr>
+          <w:rFonts w:eastAsia="Times New Roman" w:cstheme="minorHAnsi"/>
+          <w:sz w:val="20"/>
+          <w:szCs w:val="20"/>
+        </w:rPr>
+        <w:t>: Ensure fairness by keeping the tax burden equitable across brackets, while ensuring higher income brackets contribute proportionally.</w:t>
+      </w:r>
+    </w:p>
+    <w:p>
+      <w:pPr>
         <w:numPr>
           <w:ilvl w:val="0"/>
-          <w:numId w:val="2"/>
-        </w:numPr>
-        <w:rPr>
-          <w:sz w:val="20"/>
-          <w:szCs w:val="20"/>
-        </w:rPr>
-      </w:pPr>
-      <w:r>
-        <w:rPr>
-          <w:sz w:val="20"/>
-          <w:szCs w:val="20"/>
-        </w:rPr>
-        <w:t>Employee Dimension: By industry, designation (for sector-wise analysis).</w:t>
-      </w:r>
-    </w:p>
-    <w:p>
-      <w:pPr>
-        <w:pStyle w:val="ListParagraph"/>
-        <w:numPr>
-          <w:ilvl w:val="1"/>
-          <w:numId w:val="2"/>
-        </w:numPr>
-        <w:rPr>
-          <w:sz w:val="20"/>
-          <w:szCs w:val="20"/>
-        </w:rPr>
-      </w:pPr>
-      <w:proofErr w:type="gramStart"/>
-      <w:r>
-        <w:rPr>
-          <w:sz w:val="20"/>
-          <w:szCs w:val="20"/>
-        </w:rPr>
-        <w:t>Ex:-</w:t>
-      </w:r>
-      <w:proofErr w:type="gramEnd"/>
-      <w:r>
-        <w:rPr>
-          <w:sz w:val="20"/>
-          <w:szCs w:val="20"/>
-        </w:rPr>
-        <w:t xml:space="preserve"> </w:t>
-      </w:r>
-      <w:r>
-        <w:rPr>
-          <w:sz w:val="20"/>
-          <w:szCs w:val="20"/>
-        </w:rPr>
-        <w:t>industry</w:t>
-      </w:r>
-      <w:r>
-        <w:rPr>
-          <w:sz w:val="20"/>
-          <w:szCs w:val="20"/>
-        </w:rPr>
-        <w:t xml:space="preserve"> : HealthCare, ICT, Apparel, Agriculture, Banking</w:t>
-      </w:r>
-    </w:p>
-    <w:p>
-      <w:pPr>
-        <w:pStyle w:val="ListParagraph"/>
-        <w:numPr>
-          <w:ilvl w:val="1"/>
-          <w:numId w:val="2"/>
-        </w:numPr>
-        <w:rPr>
-          <w:sz w:val="20"/>
-          <w:szCs w:val="20"/>
-        </w:rPr>
-      </w:pPr>
-      <w:proofErr w:type="gramStart"/>
-      <w:r>
-        <w:rPr>
-          <w:sz w:val="20"/>
-          <w:szCs w:val="20"/>
-        </w:rPr>
-        <w:t>Ex:-</w:t>
-      </w:r>
-      <w:proofErr w:type="gramEnd"/>
-      <w:r>
-        <w:rPr>
-          <w:sz w:val="20"/>
-          <w:szCs w:val="20"/>
-        </w:rPr>
-        <w:t xml:space="preserve"> </w:t>
-      </w:r>
-      <w:r>
-        <w:rPr>
-          <w:sz w:val="20"/>
-          <w:szCs w:val="20"/>
-        </w:rPr>
-        <w:t>Director</w:t>
-      </w:r>
-      <w:r>
-        <w:rPr>
-          <w:sz w:val="20"/>
-          <w:szCs w:val="20"/>
-        </w:rPr>
-        <w:t xml:space="preserve">, General Manager, Executive </w:t>
-      </w:r>
-    </w:p>
-    <w:p>
-      <w:pPr>
-        <w:pStyle w:val="ListParagraph"/>
-        <w:numPr>
-          <w:ilvl w:val="0"/>
-          <w:numId w:val="2"/>
-        </w:numPr>
-        <w:rPr>
-          <w:sz w:val="20"/>
-          <w:szCs w:val="20"/>
-        </w:rPr>
-      </w:pPr>
-      <w:r>
-        <w:rPr>
-          <w:sz w:val="20"/>
-          <w:szCs w:val="20"/>
-        </w:rPr>
-        <w:t>Date Dimension: For time-based analysis (monthly, quarterly, yearly).</w:t>
-      </w:r>
-    </w:p>
-    <w:p>
-      <w:pPr>
-        <w:rPr>
+          <w:numId w:val="4"/>
+        </w:numPr>
+        <w:spacing w:before="100" w:beforeAutospacing="1" w:after="100" w:afterAutospacing="1" w:line="240" w:lineRule="auto"/>
+        <w:rPr>
+          <w:rFonts w:eastAsia="Times New Roman" w:cstheme="minorHAnsi"/>
+          <w:sz w:val="20"/>
+          <w:szCs w:val="20"/>
+        </w:rPr>
+      </w:pPr>
+      <w:r>
+        <w:rPr>
+          <w:rFonts w:eastAsia="Times New Roman" w:cstheme="minorHAnsi"/>
           <w:b/>
           <w:bCs/>
           <w:sz w:val="20"/>
           <w:szCs w:val="20"/>
         </w:rPr>
-      </w:pPr>
-      <w:r>
-        <w:rPr>
+        <w:t>Status</w:t>
+      </w:r>
+      <w:r>
+        <w:rPr>
+          <w:rFonts w:eastAsia="Times New Roman" w:cstheme="minorHAnsi"/>
+          <w:sz w:val="20"/>
+          <w:szCs w:val="20"/>
+        </w:rPr>
+        <w:t>: Current average tax burden across income brackets.</w:t>
+      </w:r>
+    </w:p>
+    <w:p>
+      <w:pPr>
+        <w:numPr>
+          <w:ilvl w:val="0"/>
+          <w:numId w:val="4"/>
+        </w:numPr>
+        <w:spacing w:before="100" w:beforeAutospacing="1" w:after="100" w:afterAutospacing="1" w:line="240" w:lineRule="auto"/>
+        <w:rPr>
+          <w:rFonts w:eastAsia="Times New Roman" w:cstheme="minorHAnsi"/>
+          <w:sz w:val="20"/>
+          <w:szCs w:val="20"/>
+        </w:rPr>
+      </w:pPr>
+      <w:r>
+        <w:rPr>
+          <w:rFonts w:eastAsia="Times New Roman" w:cstheme="minorHAnsi"/>
           <w:b/>
           <w:bCs/>
           <w:sz w:val="20"/>
           <w:szCs w:val="20"/>
         </w:rPr>
-        <w:t>Hierarchies:</w:t>
-      </w:r>
-    </w:p>
-    <w:p>
-      <w:pPr>
-        <w:pStyle w:val="ListParagraph"/>
-        <w:numPr>
-          <w:ilvl w:val="0"/>
-          <w:numId w:val="1"/>
-        </w:numPr>
-        <w:rPr>
-          <w:sz w:val="20"/>
-          <w:szCs w:val="20"/>
-        </w:rPr>
-      </w:pPr>
-      <w:r>
-        <w:rPr>
-          <w:sz w:val="20"/>
-          <w:szCs w:val="20"/>
-        </w:rPr>
-        <w:t>Time Hierarchy: Month → Quarter → Year.</w:t>
-      </w:r>
-    </w:p>
-    <w:p>
-      <w:pPr>
-        <w:pStyle w:val="ListParagraph"/>
-        <w:numPr>
-          <w:ilvl w:val="0"/>
-          <w:numId w:val="1"/>
-        </w:numPr>
-        <w:rPr>
-          <w:rFonts w:cstheme="minorHAnsi"/>
-        </w:rPr>
-      </w:pPr>
-      <w:r>
-        <w:rPr>
-          <w:sz w:val="20"/>
-          <w:szCs w:val="20"/>
-        </w:rPr>
-        <w:t>Employee Hierarchy: Industry → Designation.</w:t>
-      </w:r>
-      <w:r>
-        <w:br/>
-      </w:r>
-    </w:p>
-    <w:p>
-      <w:pPr>
-        <w:spacing w:before="100" w:beforeAutospacing="1" w:after="100" w:afterAutospacing="1" w:line="240" w:lineRule="auto"/>
-        <w:outlineLvl w:val="2"/>
-        <w:rPr>
-          <w:rFonts w:eastAsia="Times New Roman" w:cstheme="minorHAnsi"/>
-          <w:sz w:val="24"/>
-          <w:szCs w:val="24"/>
-        </w:rPr>
-      </w:pPr>
-      <w:r>
-        <w:rPr>
-          <w:rFonts w:eastAsia="Times New Roman" w:cstheme="minorHAnsi"/>
-          <w:sz w:val="24"/>
-          <w:szCs w:val="24"/>
-        </w:rPr>
-        <w:t>2. Average Tax Burden Per Income Bracket</w:t>
-      </w:r>
-    </w:p>
-    <w:p>
-      <w:pPr>
-        <w:numPr>
-          <w:ilvl w:val="0"/>
-          <w:numId w:val="4"/>
-        </w:numPr>
+        <w:t>Trend</w:t>
+      </w:r>
+      <w:r>
+        <w:rPr>
+          <w:rFonts w:eastAsia="Times New Roman" w:cstheme="minorHAnsi"/>
+          <w:sz w:val="20"/>
+          <w:szCs w:val="20"/>
+        </w:rPr>
+        <w:t>: Changes in the average tax burden over time or across income brackets to identify any disparities.</w:t>
+      </w:r>
+    </w:p>
+    <w:p>
+      <w:pPr>
         <w:spacing w:before="100" w:beforeAutospacing="1" w:after="100" w:afterAutospacing="1" w:line="240" w:lineRule="auto"/>
         <w:rPr>
           <w:rFonts w:eastAsia="Times New Roman" w:cstheme="minorHAnsi"/>
@@ -367,22 +780,22 @@
           <w:sz w:val="20"/>
           <w:szCs w:val="20"/>
         </w:rPr>
-        <w:t>Value</w:t>
-      </w:r>
-      <w:r>
-        <w:rPr>
-          <w:rFonts w:eastAsia="Times New Roman" w:cstheme="minorHAnsi"/>
-          <w:sz w:val="20"/>
-          <w:szCs w:val="20"/>
-        </w:rPr>
-        <w:t>: Average percentage of income taxed within each income bracket.</w:t>
+        <w:t>Dimensions</w:t>
+      </w:r>
+      <w:r>
+        <w:rPr>
+          <w:rFonts w:eastAsia="Times New Roman" w:cstheme="minorHAnsi"/>
+          <w:sz w:val="20"/>
+          <w:szCs w:val="20"/>
+        </w:rPr>
+        <w:t>:</w:t>
       </w:r>
     </w:p>
     <w:p>
       <w:pPr>
         <w:numPr>
           <w:ilvl w:val="0"/>
-          <w:numId w:val="4"/>
+          <w:numId w:val="5"/>
         </w:numPr>
         <w:spacing w:before="100" w:beforeAutospacing="1" w:after="100" w:afterAutospacing="1" w:line="240" w:lineRule="auto"/>
         <w:rPr>
@@ -399,22 +812,22 @@
           <w:sz w:val="20"/>
           <w:szCs w:val="20"/>
         </w:rPr>
-        <w:t>Goal</w:t>
-      </w:r>
-      <w:r>
-        <w:rPr>
-          <w:rFonts w:eastAsia="Times New Roman" w:cstheme="minorHAnsi"/>
-          <w:sz w:val="20"/>
-          <w:szCs w:val="20"/>
-        </w:rPr>
-        <w:t>: Ensure fairness by keeping the tax burden equitable across brackets, while ensuring higher income brackets contribute proportionally.</w:t>
-      </w:r>
-    </w:p>
-    <w:p>
-      <w:pPr>
-        <w:numPr>
-          <w:ilvl w:val="0"/>
-          <w:numId w:val="4"/>
+        <w:t>Income Bracket Dimension</w:t>
+      </w:r>
+      <w:r>
+        <w:rPr>
+          <w:rFonts w:eastAsia="Times New Roman" w:cstheme="minorHAnsi"/>
+          <w:sz w:val="20"/>
+          <w:szCs w:val="20"/>
+        </w:rPr>
+        <w:t>: Each income bracket and corresponding tax rate.</w:t>
+      </w:r>
+    </w:p>
+    <w:p>
+      <w:pPr>
+        <w:numPr>
+          <w:ilvl w:val="1"/>
+          <w:numId w:val="5"/>
         </w:numPr>
         <w:spacing w:before="100" w:beforeAutospacing="1" w:after="100" w:afterAutospacing="1" w:line="240" w:lineRule="auto"/>
         <w:rPr>
@@ -431,22 +844,282 @@
           <w:sz w:val="20"/>
           <w:szCs w:val="20"/>
         </w:rPr>
-        <w:t>Status</w:t>
-      </w:r>
-      <w:r>
-        <w:rPr>
-          <w:rFonts w:eastAsia="Times New Roman" w:cstheme="minorHAnsi"/>
-          <w:sz w:val="20"/>
-          <w:szCs w:val="20"/>
-        </w:rPr>
-        <w:t>: Current average tax burden across income brackets.</w:t>
-      </w:r>
-    </w:p>
-    <w:p>
-      <w:pPr>
+        <w:t>Ex</w:t>
+      </w:r>
+      <w:r>
+        <w:rPr>
+          <w:rFonts w:eastAsia="Times New Roman" w:cstheme="minorHAnsi"/>
+          <w:sz w:val="20"/>
+          <w:szCs w:val="20"/>
+        </w:rPr>
+        <w:t>:</w:t>
+      </w:r>
+      <w:r>
+        <w:rPr>
+          <w:rFonts w:eastAsia="Times New Roman" w:cstheme="minorHAnsi"/>
+          <w:sz w:val="20"/>
+          <w:szCs w:val="20"/>
+        </w:rPr>
+        <w:t xml:space="preserve">- </w:t>
+      </w:r>
+    </w:p>
+    <w:p>
+      <w:pPr>
+        <w:pStyle w:val="ListParagraph"/>
         <w:numPr>
           <w:ilvl w:val="0"/>
-          <w:numId w:val="4"/>
+          <w:numId w:val="5"/>
+        </w:numPr>
+        <w:shd w:val="clear" w:color="auto" w:fill="1F1F1F"/>
+        <w:spacing w:after="0" w:line="285" w:lineRule="atLeast"/>
+        <w:rPr>
+          <w:rFonts w:ascii="Consolas" w:eastAsia="Times New Roman" w:hAnsi="Consolas" w:cs="Times New Roman"/>
+          <w:color w:val="CCCCCC"/>
+          <w:sz w:val="20"/>
+          <w:szCs w:val="20"/>
+        </w:rPr>
+      </w:pPr>
+      <w:r>
+        <w:rPr>
+          <w:rFonts w:ascii="Consolas" w:eastAsia="Times New Roman" w:hAnsi="Consolas" w:cs="Times New Roman"/>
+          <w:color w:val="CCCCCC"/>
+          <w:sz w:val="20"/>
+          <w:szCs w:val="20"/>
+        </w:rPr>
+        <w:t> Annual Income       | Rate (%) | Tax                |</w:t>
+      </w:r>
+    </w:p>
+    <w:p>
+      <w:pPr>
+        <w:pStyle w:val="ListParagraph"/>
+        <w:numPr>
+          <w:ilvl w:val="0"/>
+          <w:numId w:val="5"/>
+        </w:numPr>
+        <w:shd w:val="clear" w:color="auto" w:fill="1F1F1F"/>
+        <w:spacing w:after="0" w:line="285" w:lineRule="atLeast"/>
+        <w:rPr>
+          <w:rFonts w:ascii="Consolas" w:eastAsia="Times New Roman" w:hAnsi="Consolas" w:cs="Times New Roman"/>
+          <w:color w:val="CCCCCC"/>
+          <w:sz w:val="20"/>
+          <w:szCs w:val="20"/>
+        </w:rPr>
+      </w:pPr>
+      <w:r>
+        <w:rPr>
+          <w:rFonts w:ascii="Consolas" w:eastAsia="Times New Roman" w:hAnsi="Consolas" w:cs="Times New Roman"/>
+          <w:color w:val="CCCCCC"/>
+          <w:sz w:val="20"/>
+          <w:szCs w:val="20"/>
+        </w:rPr>
+        <w:t>| ------------------- | -------- | ------------------|</w:t>
+      </w:r>
+    </w:p>
+    <w:p>
+      <w:pPr>
+        <w:pStyle w:val="ListParagraph"/>
+        <w:numPr>
+          <w:ilvl w:val="0"/>
+          <w:numId w:val="5"/>
+        </w:numPr>
+        <w:shd w:val="clear" w:color="auto" w:fill="1F1F1F"/>
+        <w:spacing w:after="0" w:line="285" w:lineRule="atLeast"/>
+        <w:rPr>
+          <w:rFonts w:ascii="Consolas" w:eastAsia="Times New Roman" w:hAnsi="Consolas" w:cs="Times New Roman"/>
+          <w:color w:val="CCCCCC"/>
+          <w:sz w:val="20"/>
+          <w:szCs w:val="20"/>
+        </w:rPr>
+      </w:pPr>
+      <w:r>
+        <w:rPr>
+          <w:rFonts w:ascii="Consolas" w:eastAsia="Times New Roman" w:hAnsi="Consolas" w:cs="Times New Roman"/>
+          <w:color w:val="CCCCCC"/>
+          <w:sz w:val="20"/>
+          <w:szCs w:val="20"/>
+        </w:rPr>
+        <w:t>| Up to 1,200,000     | Relief   | -                 |</w:t>
+      </w:r>
+    </w:p>
+    <w:p>
+      <w:pPr>
+        <w:pStyle w:val="ListParagraph"/>
+        <w:numPr>
+          <w:ilvl w:val="0"/>
+          <w:numId w:val="5"/>
+        </w:numPr>
+        <w:shd w:val="clear" w:color="auto" w:fill="1F1F1F"/>
+        <w:spacing w:after="0" w:line="285" w:lineRule="atLeast"/>
+        <w:rPr>
+          <w:rFonts w:ascii="Consolas" w:eastAsia="Times New Roman" w:hAnsi="Consolas" w:cs="Times New Roman"/>
+          <w:color w:val="CCCCCC"/>
+          <w:sz w:val="20"/>
+          <w:szCs w:val="20"/>
+        </w:rPr>
+      </w:pPr>
+      <w:r>
+        <w:rPr>
+          <w:rFonts w:ascii="Consolas" w:eastAsia="Times New Roman" w:hAnsi="Consolas" w:cs="Times New Roman"/>
+          <w:color w:val="CCCCCC"/>
+          <w:sz w:val="20"/>
+          <w:szCs w:val="20"/>
+        </w:rPr>
+        <w:t>| 1st 500,000         | 6%        | LKR 30,000.00    |</w:t>
+      </w:r>
+    </w:p>
+    <w:p>
+      <w:pPr>
+        <w:pStyle w:val="ListParagraph"/>
+        <w:numPr>
+          <w:ilvl w:val="0"/>
+          <w:numId w:val="5"/>
+        </w:numPr>
+        <w:shd w:val="clear" w:color="auto" w:fill="1F1F1F"/>
+        <w:spacing w:after="0" w:line="285" w:lineRule="atLeast"/>
+        <w:rPr>
+          <w:rFonts w:ascii="Consolas" w:eastAsia="Times New Roman" w:hAnsi="Consolas" w:cs="Times New Roman"/>
+          <w:color w:val="CCCCCC"/>
+          <w:sz w:val="20"/>
+          <w:szCs w:val="20"/>
+        </w:rPr>
+      </w:pPr>
+      <w:r>
+        <w:rPr>
+          <w:rFonts w:ascii="Consolas" w:eastAsia="Times New Roman" w:hAnsi="Consolas" w:cs="Times New Roman"/>
+          <w:color w:val="CCCCCC"/>
+          <w:sz w:val="20"/>
+          <w:szCs w:val="20"/>
+        </w:rPr>
+        <w:t>| 2nd 500,000         | 12%       | LKR 60,000.00    |</w:t>
+      </w:r>
+    </w:p>
+    <w:p>
+      <w:pPr>
+        <w:pStyle w:val="ListParagraph"/>
+        <w:numPr>
+          <w:ilvl w:val="0"/>
+          <w:numId w:val="5"/>
+        </w:numPr>
+        <w:shd w:val="clear" w:color="auto" w:fill="1F1F1F"/>
+        <w:spacing w:after="0" w:line="285" w:lineRule="atLeast"/>
+        <w:rPr>
+          <w:rFonts w:ascii="Consolas" w:eastAsia="Times New Roman" w:hAnsi="Consolas" w:cs="Times New Roman"/>
+          <w:color w:val="CCCCCC"/>
+          <w:sz w:val="20"/>
+          <w:szCs w:val="20"/>
+        </w:rPr>
+      </w:pPr>
+      <w:r>
+        <w:rPr>
+          <w:rFonts w:ascii="Consolas" w:eastAsia="Times New Roman" w:hAnsi="Consolas" w:cs="Times New Roman"/>
+          <w:color w:val="CCCCCC"/>
+          <w:sz w:val="20"/>
+          <w:szCs w:val="20"/>
+        </w:rPr>
+        <w:t>| 3rd 500,000         | 18%       | LKR 90,000.00    |</w:t>
+      </w:r>
+    </w:p>
+    <w:p>
+      <w:pPr>
+        <w:pStyle w:val="ListParagraph"/>
+        <w:numPr>
+          <w:ilvl w:val="0"/>
+          <w:numId w:val="5"/>
+        </w:numPr>
+        <w:shd w:val="clear" w:color="auto" w:fill="1F1F1F"/>
+        <w:spacing w:after="0" w:line="285" w:lineRule="atLeast"/>
+        <w:rPr>
+          <w:rFonts w:ascii="Consolas" w:eastAsia="Times New Roman" w:hAnsi="Consolas" w:cs="Times New Roman"/>
+          <w:color w:val="CCCCCC"/>
+          <w:sz w:val="20"/>
+          <w:szCs w:val="20"/>
+        </w:rPr>
+      </w:pPr>
+      <w:r>
+        <w:rPr>
+          <w:rFonts w:ascii="Consolas" w:eastAsia="Times New Roman" w:hAnsi="Consolas" w:cs="Times New Roman"/>
+          <w:color w:val="CCCCCC"/>
+          <w:sz w:val="20"/>
+          <w:szCs w:val="20"/>
+        </w:rPr>
+        <w:t>| 4th 500,000         | 24%       | LKR 120,000.00   |</w:t>
+      </w:r>
+    </w:p>
+    <w:p>
+      <w:pPr>
+        <w:pStyle w:val="ListParagraph"/>
+        <w:numPr>
+          <w:ilvl w:val="0"/>
+          <w:numId w:val="5"/>
+        </w:numPr>
+        <w:shd w:val="clear" w:color="auto" w:fill="1F1F1F"/>
+        <w:spacing w:after="0" w:line="285" w:lineRule="atLeast"/>
+        <w:rPr>
+          <w:rFonts w:ascii="Consolas" w:eastAsia="Times New Roman" w:hAnsi="Consolas" w:cs="Times New Roman"/>
+          <w:color w:val="CCCCCC"/>
+          <w:sz w:val="20"/>
+          <w:szCs w:val="20"/>
+        </w:rPr>
+      </w:pPr>
+      <w:r>
+        <w:rPr>
+          <w:rFonts w:ascii="Consolas" w:eastAsia="Times New Roman" w:hAnsi="Consolas" w:cs="Times New Roman"/>
+          <w:color w:val="CCCCCC"/>
+          <w:sz w:val="20"/>
+          <w:szCs w:val="20"/>
+        </w:rPr>
+        <w:t>| 5th 500,000         | 30%       | LKR 150,000.00   |</w:t>
+      </w:r>
+    </w:p>
+    <w:p>
+      <w:pPr>
+        <w:pStyle w:val="ListParagraph"/>
+        <w:numPr>
+          <w:ilvl w:val="0"/>
+          <w:numId w:val="5"/>
+        </w:numPr>
+        <w:shd w:val="clear" w:color="auto" w:fill="1F1F1F"/>
+        <w:spacing w:after="0" w:line="285" w:lineRule="atLeast"/>
+        <w:rPr>
+          <w:rFonts w:ascii="Consolas" w:eastAsia="Times New Roman" w:hAnsi="Consolas" w:cs="Times New Roman"/>
+          <w:color w:val="CCCCCC"/>
+          <w:sz w:val="20"/>
+          <w:szCs w:val="20"/>
+        </w:rPr>
+      </w:pPr>
+      <w:r>
+        <w:rPr>
+          <w:rFonts w:ascii="Consolas" w:eastAsia="Times New Roman" w:hAnsi="Consolas" w:cs="Times New Roman"/>
+          <w:color w:val="CCCCCC"/>
+          <w:sz w:val="20"/>
+          <w:szCs w:val="20"/>
+        </w:rPr>
+        <w:t>| Above 3,700,000     | 36%       | LKR -</w:t>
+      </w:r>
+      <w:r>
+        <w:rPr>
+          <w:rFonts w:ascii="Consolas" w:eastAsia="Times New Roman" w:hAnsi="Consolas" w:cs="Times New Roman"/>
+          <w:color w:val="CCCCCC"/>
+          <w:sz w:val="20"/>
+          <w:szCs w:val="20"/>
+        </w:rPr>
+        <w:t xml:space="preserve">            </w:t>
+      </w:r>
+      <w:r>
+        <w:rPr>
+          <w:rFonts w:ascii="Consolas" w:eastAsia="Times New Roman" w:hAnsi="Consolas" w:cs="Times New Roman"/>
+          <w:color w:val="CCCCCC"/>
+          <w:sz w:val="20"/>
+          <w:szCs w:val="20"/>
+        </w:rPr>
+        <w:t>|</w:t>
+      </w:r>
+    </w:p>
+    <w:p>
+      <w:pPr>
+        <w:numPr>
+          <w:ilvl w:val="0"/>
+          <w:numId w:val="5"/>
         </w:numPr>
         <w:spacing w:before="100" w:beforeAutospacing="1" w:after="100" w:afterAutospacing="1" w:line="240" w:lineRule="auto"/>
         <w:rPr>
@@ -463,15 +1136,15 @@
           <w:sz w:val="20"/>
           <w:szCs w:val="20"/>
         </w:rPr>
-        <w:t>Trend</w:t>
-      </w:r>
-      <w:r>
-        <w:rPr>
-          <w:rFonts w:eastAsia="Times New Roman" w:cstheme="minorHAnsi"/>
-          <w:sz w:val="20"/>
-          <w:szCs w:val="20"/>
-        </w:rPr>
-        <w:t>: Changes in the average tax burden over time or across income brackets to identify any disparities.</w:t>
+        <w:t>Date Dimension</w:t>
+      </w:r>
+      <w:r>
+        <w:rPr>
+          <w:rFonts w:eastAsia="Times New Roman" w:cstheme="minorHAnsi"/>
+          <w:sz w:val="20"/>
+          <w:szCs w:val="20"/>
+        </w:rPr>
+        <w:t>: To assess changes over time.</w:t>
       </w:r>
     </w:p>
     <w:p>
@@ -491,7 +1164,7 @@
           <w:sz w:val="20"/>
           <w:szCs w:val="20"/>
         </w:rPr>
-        <w:t>Dimensions</w:t>
+        <w:t>Hierarchies</w:t>
       </w:r>
       <w:r>
         <w:rPr>
@@ -506,7 +1179,7 @@
       <w:pPr>
         <w:numPr>
           <w:ilvl w:val="0"/>
-          <w:numId w:val="5"/>
+          <w:numId w:val="6"/>
         </w:numPr>
         <w:spacing w:before="100" w:beforeAutospacing="1" w:after="100" w:afterAutospacing="1" w:line="240" w:lineRule="auto"/>
         <w:rPr>
@@ -523,400 +1196,194 @@
           <w:sz w:val="20"/>
           <w:szCs w:val="20"/>
         </w:rPr>
-        <w:t>Income Bracket Dimension</w:t>
-      </w:r>
-      <w:r>
-        <w:rPr>
-          <w:rFonts w:eastAsia="Times New Roman" w:cstheme="minorHAnsi"/>
-          <w:sz w:val="20"/>
-          <w:szCs w:val="20"/>
-        </w:rPr>
-        <w:t>: Each income bracket and corresponding tax rate.</w:t>
-      </w:r>
-    </w:p>
-    <w:p>
-      <w:pPr>
-        <w:numPr>
-          <w:ilvl w:val="1"/>
-          <w:numId w:val="5"/>
-        </w:numPr>
-        <w:spacing w:before="100" w:beforeAutospacing="1" w:after="100" w:afterAutospacing="1" w:line="240" w:lineRule="auto"/>
-        <w:rPr>
-          <w:rFonts w:eastAsia="Times New Roman" w:cstheme="minorHAnsi"/>
-          <w:sz w:val="20"/>
-          <w:szCs w:val="20"/>
-        </w:rPr>
-      </w:pPr>
-      <w:proofErr w:type="gramStart"/>
-      <w:r>
-        <w:rPr>
-          <w:rFonts w:eastAsia="Times New Roman" w:cstheme="minorHAnsi"/>
-          <w:b/>
-          <w:bCs/>
-          <w:sz w:val="20"/>
-          <w:szCs w:val="20"/>
-        </w:rPr>
-        <w:t>Ex</w:t>
-      </w:r>
-      <w:r>
-        <w:rPr>
-          <w:rFonts w:eastAsia="Times New Roman" w:cstheme="minorHAnsi"/>
-          <w:sz w:val="20"/>
-          <w:szCs w:val="20"/>
-        </w:rPr>
-        <w:t>:</w:t>
-      </w:r>
-      <w:r>
-        <w:rPr>
-          <w:rFonts w:eastAsia="Times New Roman" w:cstheme="minorHAnsi"/>
-          <w:sz w:val="20"/>
-          <w:szCs w:val="20"/>
-        </w:rPr>
-        <w:t>-</w:t>
-      </w:r>
-      <w:proofErr w:type="gramEnd"/>
-      <w:r>
-        <w:rPr>
-          <w:rFonts w:eastAsia="Times New Roman" w:cstheme="minorHAnsi"/>
-          <w:sz w:val="20"/>
-          <w:szCs w:val="20"/>
+        <w:t>Income Bracket Hierarchy</w:t>
+      </w:r>
+      <w:r>
+        <w:rPr>
+          <w:rFonts w:eastAsia="Times New Roman" w:cstheme="minorHAnsi"/>
+          <w:sz w:val="20"/>
+          <w:szCs w:val="20"/>
+        </w:rPr>
+        <w:t>: Income bracket range → Average tax burden.</w:t>
+      </w:r>
+      <w:r>
+        <w:rPr>
+          <w:rFonts w:eastAsia="Times New Roman" w:cstheme="minorHAnsi"/>
+          <w:sz w:val="20"/>
+          <w:szCs w:val="20"/>
+        </w:rPr>
+        <w:br/>
+      </w:r>
+    </w:p>
+    <w:p>
+      <w:pPr>
+        <w:rPr>
+          <w:sz w:val="20"/>
+          <w:szCs w:val="20"/>
+        </w:rPr>
+      </w:pPr>
+      <w:r>
+        <w:rPr>
+          <w:sz w:val="20"/>
+          <w:szCs w:val="20"/>
+        </w:rPr>
+        <w:br w:type="page"/>
+      </w:r>
+    </w:p>
+    <w:p>
+      <w:pPr>
+        <w:rPr>
+          <w:sz w:val="20"/>
+          <w:szCs w:val="20"/>
+        </w:rPr>
+      </w:pPr>
+      <w:r>
+        <w:rPr>
+          <w:sz w:val="20"/>
+          <w:szCs w:val="20"/>
+        </w:rPr>
+        <w:lastRenderedPageBreak/>
+        <w:drawing>
+          <wp:inline distT="0" distB="0" distL="0" distR="0" wp14:anchorId="346EA10F" wp14:editId="3B0F610E">
+            <wp:extent cx="5943600" cy="6430645"/>
+            <wp:effectExtent l="0" t="0" r="0" b="8255"/>
+            <wp:docPr id="1" name="Picture 1"/>
+            <wp:cNvGraphicFramePr>
+              <a:graphicFrameLocks xmlns:a="http://schemas.openxmlformats.org/drawingml/2006/main" noChangeAspect="1"/>
+            </wp:cNvGraphicFramePr>
+            <a:graphic xmlns:a="http://schemas.openxmlformats.org/drawingml/2006/main">
+              <a:graphicData uri="http://schemas.openxmlformats.org/drawingml/2006/picture">
+                <pic:pic xmlns:pic="http://schemas.openxmlformats.org/drawingml/2006/picture">
+                  <pic:nvPicPr>
+                    <pic:cNvPr id="1" name=""/>
+                    <pic:cNvPicPr/>
+                  </pic:nvPicPr>
+                  <pic:blipFill>
+                    <a:blip r:embed="rId5"/>
+                    <a:stretch>
+                      <a:fillRect/>
+                    </a:stretch>
+                  </pic:blipFill>
+                  <pic:spPr>
+                    <a:xfrm>
+                      <a:off x="0" y="0"/>
+                      <a:ext cx="5943600" cy="6430645"/>
+                    </a:xfrm>
+                    <a:prstGeom prst="rect">
+                      <a:avLst/>
+                    </a:prstGeom>
+                  </pic:spPr>
+                </pic:pic>
+              </a:graphicData>
+            </a:graphic>
+          </wp:inline>
+        </w:drawing>
+      </w:r>
+      <w:r>
+        <w:rPr>
+          <w:sz w:val="20"/>
+          <w:szCs w:val="20"/>
+        </w:rPr>
+        <w:br/>
+      </w:r>
+    </w:p>
+    <w:p>
+      <w:pPr>
+        <w:rPr>
+          <w:sz w:val="20"/>
+          <w:szCs w:val="20"/>
+        </w:rPr>
+      </w:pPr>
+      <w:r>
+        <w:rPr>
+          <w:sz w:val="20"/>
+          <w:szCs w:val="20"/>
+        </w:rPr>
+        <w:lastRenderedPageBreak/>
+        <w:drawing>
+          <wp:inline distT="0" distB="0" distL="0" distR="0" wp14:anchorId="036CEFE2" wp14:editId="45D72313">
+            <wp:extent cx="5943600" cy="6779260"/>
+            <wp:effectExtent l="0" t="0" r="0" b="2540"/>
+            <wp:docPr id="2" name="Picture 2"/>
+            <wp:cNvGraphicFramePr>
+              <a:graphicFrameLocks xmlns:a="http://schemas.openxmlformats.org/drawingml/2006/main" noChangeAspect="1"/>
+            </wp:cNvGraphicFramePr>
+            <a:graphic xmlns:a="http://schemas.openxmlformats.org/drawingml/2006/main">
+              <a:graphicData uri="http://schemas.openxmlformats.org/drawingml/2006/picture">
+                <pic:pic xmlns:pic="http://schemas.openxmlformats.org/drawingml/2006/picture">
+                  <pic:nvPicPr>
+                    <pic:cNvPr id="1" name=""/>
+                    <pic:cNvPicPr/>
+                  </pic:nvPicPr>
+                  <pic:blipFill>
+                    <a:blip r:embed="rId6"/>
+                    <a:stretch>
+                      <a:fillRect/>
+                    </a:stretch>
+                  </pic:blipFill>
+                  <pic:spPr>
+                    <a:xfrm>
+                      <a:off x="0" y="0"/>
+                      <a:ext cx="5943600" cy="6779260"/>
+                    </a:xfrm>
+                    <a:prstGeom prst="rect">
+                      <a:avLst/>
+                    </a:prstGeom>
+                  </pic:spPr>
+                </pic:pic>
+              </a:graphicData>
+            </a:graphic>
+          </wp:inline>
+        </w:drawing>
+      </w:r>
+      <w:r>
+        <w:rPr>
+          <w:noProof/>
         </w:rPr>
         <w:t xml:space="preserve"> </w:t>
       </w:r>
-    </w:p>
-    <w:p>
-      <w:pPr>
-        <w:pStyle w:val="ListParagraph"/>
-        <w:numPr>
-          <w:ilvl w:val="0"/>
-          <w:numId w:val="5"/>
-        </w:numPr>
-        <w:shd w:val="clear" w:color="auto" w:fill="1F1F1F"/>
-        <w:spacing w:after="0" w:line="285" w:lineRule="atLeast"/>
-        <w:rPr>
-          <w:rFonts w:ascii="Consolas" w:eastAsia="Times New Roman" w:hAnsi="Consolas" w:cs="Times New Roman"/>
-          <w:color w:val="CCCCCC"/>
-          <w:sz w:val="20"/>
-          <w:szCs w:val="20"/>
-        </w:rPr>
-      </w:pPr>
-      <w:r>
-        <w:rPr>
-          <w:rFonts w:ascii="Consolas" w:eastAsia="Times New Roman" w:hAnsi="Consolas" w:cs="Times New Roman"/>
-          <w:color w:val="CCCCCC"/>
-          <w:sz w:val="20"/>
-          <w:szCs w:val="20"/>
-        </w:rPr>
-        <w:t> Annual Income       | Rate (%) | Tax                |</w:t>
-      </w:r>
-    </w:p>
-    <w:p>
-      <w:pPr>
-        <w:pStyle w:val="ListParagraph"/>
-        <w:numPr>
-          <w:ilvl w:val="0"/>
-          <w:numId w:val="5"/>
-        </w:numPr>
-        <w:shd w:val="clear" w:color="auto" w:fill="1F1F1F"/>
-        <w:spacing w:after="0" w:line="285" w:lineRule="atLeast"/>
-        <w:rPr>
-          <w:rFonts w:ascii="Consolas" w:eastAsia="Times New Roman" w:hAnsi="Consolas" w:cs="Times New Roman"/>
-          <w:color w:val="CCCCCC"/>
-          <w:sz w:val="20"/>
-          <w:szCs w:val="20"/>
-        </w:rPr>
-      </w:pPr>
-      <w:r>
-        <w:rPr>
-          <w:rFonts w:ascii="Consolas" w:eastAsia="Times New Roman" w:hAnsi="Consolas" w:cs="Times New Roman"/>
-          <w:color w:val="CCCCCC"/>
-          <w:sz w:val="20"/>
-          <w:szCs w:val="20"/>
-        </w:rPr>
-        <w:t>| ------------------- | -------- | ------------------ |</w:t>
-      </w:r>
-    </w:p>
-    <w:p>
-      <w:pPr>
-        <w:pStyle w:val="ListParagraph"/>
-        <w:numPr>
-          <w:ilvl w:val="0"/>
-          <w:numId w:val="5"/>
-        </w:numPr>
-        <w:shd w:val="clear" w:color="auto" w:fill="1F1F1F"/>
-        <w:spacing w:after="0" w:line="285" w:lineRule="atLeast"/>
-        <w:rPr>
-          <w:rFonts w:ascii="Consolas" w:eastAsia="Times New Roman" w:hAnsi="Consolas" w:cs="Times New Roman"/>
-          <w:color w:val="CCCCCC"/>
-          <w:sz w:val="20"/>
-          <w:szCs w:val="20"/>
-        </w:rPr>
-      </w:pPr>
-      <w:r>
-        <w:rPr>
-          <w:rFonts w:ascii="Consolas" w:eastAsia="Times New Roman" w:hAnsi="Consolas" w:cs="Times New Roman"/>
-          <w:color w:val="CCCCCC"/>
-          <w:sz w:val="20"/>
-          <w:szCs w:val="20"/>
-        </w:rPr>
-        <w:t>| Up to 1,200,000     | Relief   | -                  |</w:t>
-      </w:r>
-    </w:p>
-    <w:p>
-      <w:pPr>
-        <w:pStyle w:val="ListParagraph"/>
-        <w:numPr>
-          <w:ilvl w:val="0"/>
-          <w:numId w:val="5"/>
-        </w:numPr>
-        <w:shd w:val="clear" w:color="auto" w:fill="1F1F1F"/>
-        <w:spacing w:after="0" w:line="285" w:lineRule="atLeast"/>
-        <w:rPr>
-          <w:rFonts w:ascii="Consolas" w:eastAsia="Times New Roman" w:hAnsi="Consolas" w:cs="Times New Roman"/>
-          <w:color w:val="CCCCCC"/>
-          <w:sz w:val="20"/>
-          <w:szCs w:val="20"/>
-        </w:rPr>
-      </w:pPr>
-      <w:r>
-        <w:rPr>
-          <w:rFonts w:ascii="Consolas" w:eastAsia="Times New Roman" w:hAnsi="Consolas" w:cs="Times New Roman"/>
-          <w:color w:val="CCCCCC"/>
-          <w:sz w:val="20"/>
-          <w:szCs w:val="20"/>
-        </w:rPr>
-        <w:t>| 1st 500,000         | 6%        | LKR 30,000.00      |</w:t>
-      </w:r>
-    </w:p>
-    <w:p>
-      <w:pPr>
-        <w:pStyle w:val="ListParagraph"/>
-        <w:numPr>
-          <w:ilvl w:val="0"/>
-          <w:numId w:val="5"/>
-        </w:numPr>
-        <w:shd w:val="clear" w:color="auto" w:fill="1F1F1F"/>
-        <w:spacing w:after="0" w:line="285" w:lineRule="atLeast"/>
-        <w:rPr>
-          <w:rFonts w:ascii="Consolas" w:eastAsia="Times New Roman" w:hAnsi="Consolas" w:cs="Times New Roman"/>
-          <w:color w:val="CCCCCC"/>
-          <w:sz w:val="20"/>
-          <w:szCs w:val="20"/>
-        </w:rPr>
-      </w:pPr>
-      <w:r>
-        <w:rPr>
-          <w:rFonts w:ascii="Consolas" w:eastAsia="Times New Roman" w:hAnsi="Consolas" w:cs="Times New Roman"/>
-          <w:color w:val="CCCCCC"/>
-          <w:sz w:val="20"/>
-          <w:szCs w:val="20"/>
-        </w:rPr>
-        <w:t>| 2nd 500,000         | 12%       | LKR 60,000.00      |</w:t>
-      </w:r>
-    </w:p>
-    <w:p>
-      <w:pPr>
-        <w:pStyle w:val="ListParagraph"/>
-        <w:numPr>
-          <w:ilvl w:val="0"/>
-          <w:numId w:val="5"/>
-        </w:numPr>
-        <w:shd w:val="clear" w:color="auto" w:fill="1F1F1F"/>
-        <w:spacing w:after="0" w:line="285" w:lineRule="atLeast"/>
-        <w:rPr>
-          <w:rFonts w:ascii="Consolas" w:eastAsia="Times New Roman" w:hAnsi="Consolas" w:cs="Times New Roman"/>
-          <w:color w:val="CCCCCC"/>
-          <w:sz w:val="20"/>
-          <w:szCs w:val="20"/>
-        </w:rPr>
-      </w:pPr>
-      <w:r>
-        <w:rPr>
-          <w:rFonts w:ascii="Consolas" w:eastAsia="Times New Roman" w:hAnsi="Consolas" w:cs="Times New Roman"/>
-          <w:color w:val="CCCCCC"/>
-          <w:sz w:val="20"/>
-          <w:szCs w:val="20"/>
-        </w:rPr>
-        <w:t>| 3rd 500,000         | 18%       | LKR 90,000.00      |</w:t>
-      </w:r>
-    </w:p>
-    <w:p>
-      <w:pPr>
-        <w:pStyle w:val="ListParagraph"/>
-        <w:numPr>
-          <w:ilvl w:val="0"/>
-          <w:numId w:val="5"/>
-        </w:numPr>
-        <w:shd w:val="clear" w:color="auto" w:fill="1F1F1F"/>
-        <w:spacing w:after="0" w:line="285" w:lineRule="atLeast"/>
-        <w:rPr>
-          <w:rFonts w:ascii="Consolas" w:eastAsia="Times New Roman" w:hAnsi="Consolas" w:cs="Times New Roman"/>
-          <w:color w:val="CCCCCC"/>
-          <w:sz w:val="20"/>
-          <w:szCs w:val="20"/>
-        </w:rPr>
-      </w:pPr>
-      <w:r>
-        <w:rPr>
-          <w:rFonts w:ascii="Consolas" w:eastAsia="Times New Roman" w:hAnsi="Consolas" w:cs="Times New Roman"/>
-          <w:color w:val="CCCCCC"/>
-          <w:sz w:val="20"/>
-          <w:szCs w:val="20"/>
-        </w:rPr>
-        <w:t>| 4th 500,000         | 24%       | LKR 120,000.00     |</w:t>
-      </w:r>
-    </w:p>
-    <w:p>
-      <w:pPr>
-        <w:pStyle w:val="ListParagraph"/>
-        <w:numPr>
-          <w:ilvl w:val="0"/>
-          <w:numId w:val="5"/>
-        </w:numPr>
-        <w:shd w:val="clear" w:color="auto" w:fill="1F1F1F"/>
-        <w:spacing w:after="0" w:line="285" w:lineRule="atLeast"/>
-        <w:rPr>
-          <w:rFonts w:ascii="Consolas" w:eastAsia="Times New Roman" w:hAnsi="Consolas" w:cs="Times New Roman"/>
-          <w:color w:val="CCCCCC"/>
-          <w:sz w:val="20"/>
-          <w:szCs w:val="20"/>
-        </w:rPr>
-      </w:pPr>
-      <w:r>
-        <w:rPr>
-          <w:rFonts w:ascii="Consolas" w:eastAsia="Times New Roman" w:hAnsi="Consolas" w:cs="Times New Roman"/>
-          <w:color w:val="CCCCCC"/>
-          <w:sz w:val="20"/>
-          <w:szCs w:val="20"/>
-        </w:rPr>
-        <w:t>| 5th 500,000         | 30%       | LKR 150,000.00     |</w:t>
-      </w:r>
-    </w:p>
-    <w:p>
-      <w:pPr>
-        <w:pStyle w:val="ListParagraph"/>
-        <w:numPr>
-          <w:ilvl w:val="0"/>
-          <w:numId w:val="5"/>
-        </w:numPr>
-        <w:shd w:val="clear" w:color="auto" w:fill="1F1F1F"/>
-        <w:spacing w:after="0" w:line="285" w:lineRule="atLeast"/>
-        <w:rPr>
-          <w:rFonts w:ascii="Consolas" w:eastAsia="Times New Roman" w:hAnsi="Consolas" w:cs="Times New Roman"/>
-          <w:color w:val="CCCCCC"/>
-          <w:sz w:val="20"/>
-          <w:szCs w:val="20"/>
-        </w:rPr>
-      </w:pPr>
-      <w:r>
-        <w:rPr>
-          <w:rFonts w:ascii="Consolas" w:eastAsia="Times New Roman" w:hAnsi="Consolas" w:cs="Times New Roman"/>
-          <w:color w:val="CCCCCC"/>
-          <w:sz w:val="20"/>
-          <w:szCs w:val="20"/>
-        </w:rPr>
-        <w:t>| Above 3,700,000     | 36%       | LKR -|</w:t>
-      </w:r>
-    </w:p>
-    <w:p>
-      <w:pPr>
-        <w:numPr>
-          <w:ilvl w:val="0"/>
-          <w:numId w:val="5"/>
-        </w:numPr>
-        <w:spacing w:before="100" w:beforeAutospacing="1" w:after="100" w:afterAutospacing="1" w:line="240" w:lineRule="auto"/>
-        <w:rPr>
-          <w:rFonts w:eastAsia="Times New Roman" w:cstheme="minorHAnsi"/>
-          <w:sz w:val="20"/>
-          <w:szCs w:val="20"/>
-        </w:rPr>
-      </w:pPr>
-      <w:r>
-        <w:rPr>
-          <w:rFonts w:eastAsia="Times New Roman" w:cstheme="minorHAnsi"/>
-          <w:b/>
-          <w:bCs/>
-          <w:sz w:val="20"/>
-          <w:szCs w:val="20"/>
-        </w:rPr>
-        <w:t>Date Dimension</w:t>
-      </w:r>
-      <w:r>
-        <w:rPr>
-          <w:rFonts w:eastAsia="Times New Roman" w:cstheme="minorHAnsi"/>
-          <w:sz w:val="20"/>
-          <w:szCs w:val="20"/>
-        </w:rPr>
-        <w:t>: To assess changes over time.</w:t>
-      </w:r>
-    </w:p>
-    <w:p>
-      <w:pPr>
-        <w:spacing w:before="100" w:beforeAutospacing="1" w:after="100" w:afterAutospacing="1" w:line="240" w:lineRule="auto"/>
-        <w:rPr>
-          <w:rFonts w:eastAsia="Times New Roman" w:cstheme="minorHAnsi"/>
-          <w:sz w:val="20"/>
-          <w:szCs w:val="20"/>
-        </w:rPr>
-      </w:pPr>
-      <w:r>
-        <w:rPr>
-          <w:rFonts w:eastAsia="Times New Roman" w:cstheme="minorHAnsi"/>
-          <w:b/>
-          <w:bCs/>
-          <w:sz w:val="20"/>
-          <w:szCs w:val="20"/>
-        </w:rPr>
-        <w:t>Hierarchies</w:t>
-      </w:r>
-      <w:r>
-        <w:rPr>
-          <w:rFonts w:eastAsia="Times New Roman" w:cstheme="minorHAnsi"/>
-          <w:sz w:val="20"/>
-          <w:szCs w:val="20"/>
-        </w:rPr>
-        <w:t>:</w:t>
-      </w:r>
-    </w:p>
-    <w:p>
-      <w:pPr>
-        <w:numPr>
-          <w:ilvl w:val="0"/>
-          <w:numId w:val="6"/>
-        </w:numPr>
-        <w:spacing w:before="100" w:beforeAutospacing="1" w:after="100" w:afterAutospacing="1" w:line="240" w:lineRule="auto"/>
-        <w:rPr>
-          <w:rFonts w:eastAsia="Times New Roman" w:cstheme="minorHAnsi"/>
-          <w:sz w:val="20"/>
-          <w:szCs w:val="20"/>
-        </w:rPr>
-      </w:pPr>
-      <w:r>
-        <w:rPr>
-          <w:rFonts w:eastAsia="Times New Roman" w:cstheme="minorHAnsi"/>
-          <w:b/>
-          <w:bCs/>
-          <w:sz w:val="20"/>
-          <w:szCs w:val="20"/>
-        </w:rPr>
-        <w:t>Income Bracket Hierarchy</w:t>
-      </w:r>
-      <w:r>
-        <w:rPr>
-          <w:rFonts w:eastAsia="Times New Roman" w:cstheme="minorHAnsi"/>
-          <w:sz w:val="20"/>
-          <w:szCs w:val="20"/>
-        </w:rPr>
-        <w:t>: Income bracket range → Average tax burden.</w:t>
-      </w:r>
-    </w:p>
-    <w:p>
-      <w:pPr>
-        <w:rPr>
-          <w:sz w:val="20"/>
-          <w:szCs w:val="20"/>
-        </w:rPr>
-      </w:pPr>
+      <w:r>
+        <w:rPr>
+          <w:sz w:val="20"/>
+          <w:szCs w:val="20"/>
+        </w:rPr>
+        <w:lastRenderedPageBreak/>
+        <w:drawing>
+          <wp:inline distT="0" distB="0" distL="0" distR="0" wp14:anchorId="4ADBE4FD" wp14:editId="780D4DDC">
+            <wp:extent cx="5943600" cy="3940175"/>
+            <wp:effectExtent l="0" t="0" r="0" b="3175"/>
+            <wp:docPr id="3" name="Picture 3"/>
+            <wp:cNvGraphicFramePr>
+              <a:graphicFrameLocks xmlns:a="http://schemas.openxmlformats.org/drawingml/2006/main" noChangeAspect="1"/>
+            </wp:cNvGraphicFramePr>
+            <a:graphic xmlns:a="http://schemas.openxmlformats.org/drawingml/2006/main">
+              <a:graphicData uri="http://schemas.openxmlformats.org/drawingml/2006/picture">
+                <pic:pic xmlns:pic="http://schemas.openxmlformats.org/drawingml/2006/picture">
+                  <pic:nvPicPr>
+                    <pic:cNvPr id="1" name=""/>
+                    <pic:cNvPicPr/>
+                  </pic:nvPicPr>
+                  <pic:blipFill>
+                    <a:blip r:embed="rId7"/>
+                    <a:stretch>
+                      <a:fillRect/>
+                    </a:stretch>
+                  </pic:blipFill>
+                  <pic:spPr>
+                    <a:xfrm>
+                      <a:off x="0" y="0"/>
+                      <a:ext cx="5943600" cy="3940175"/>
+                    </a:xfrm>
+                    <a:prstGeom prst="rect">
+                      <a:avLst/>
+                    </a:prstGeom>
+                  </pic:spPr>
+                </pic:pic>
+              </a:graphicData>
+            </a:graphic>
+          </wp:inline>
+        </w:drawing>
+      </w:r>
     </w:p>
     <w:sectPr>
       <w:pgSz w:w="12240" w:h="15840"/>
@@ -931,6 +1398,119 @@
 <file path=word/numbering.xml><?xml version="1.0" encoding="utf-8"?>
 <w:numbering xmlns:wpc="http://schemas.microsoft.com/office/word/2010/wordprocessingCanvas" xmlns:cx="http://schemas.microsoft.com/office/drawing/2014/chartex" xmlns:cx1="http://schemas.microsoft.com/office/drawing/2015/9/8/chartex" xmlns:cx2="http://schemas.microsoft.com/office/drawing/2015/10/21/chartex" xmlns:cx3="http://schemas.microsoft.com/office/drawing/2016/5/9/chartex" xmlns:cx4="http://schemas.microsoft.com/office/drawing/2016/5/10/chartex" xmlns:cx5="http://schemas.microsoft.com/office/drawing/2016/5/11/chartex" xmlns:cx6="http://schemas.microsoft.com/office/drawing/2016/5/12/chartex" xmlns:cx7="http://schemas.microsoft.com/office/drawing/2016/5/13/chartex" xmlns:cx8="http://schemas.microsoft.com/office/drawing/2016/5/14/chartex" xmlns:mc="http://schemas.openxmlformats.org/markup-compatibility/2006" xmlns:aink="http://schemas.microsoft.com/office/drawing/2016/ink" xmlns:am3d="http://schemas.microsoft.com/office/drawing/2017/model3d" xmlns:o="urn:schemas-microsoft-com:office:office" xmlns:r="http://schemas.openxmlformats.org/officeDocument/2006/relationships" xmlns:m="http://schemas.openxmlformats.org/officeDocument/2006/math" xmlns:v="urn:schemas-microsoft-com:vml" xmlns:wp14="http://schemas.microsoft.com/office/word/2010/wordprocessingDrawing" xmlns:wp="http://schemas.openxmlformats.org/drawingml/2006/wordprocessingDrawing" xmlns:w10="urn:schemas-microsoft-com:office:word" xmlns:w="http://schemas.openxmlformats.org/wordprocessingml/2006/main" xmlns:w14="http://schemas.microsoft.com/office/word/2010/wordml" xmlns:w15="http://schemas.microsoft.com/office/word/2012/wordml" xmlns:w16cex="http://schemas.microsoft.com/office/word/2018/wordml/cex" xmlns:w16cid="http://schemas.microsoft.com/office/word/2016/wordml/cid" xmlns:w16="http://schemas.microsoft.com/office/word/2018/wordml" xmlns:w16sdtdh="http://schemas.microsoft.com/office/word/2020/wordml/sdtdatahash" xmlns:w16se="http://schemas.microsoft.com/office/word/2015/wordml/symex" xmlns:wpg="http://schemas.microsoft.com/office/word/2010/wordprocessingGroup" xmlns:wpi="http://schemas.microsoft.com/office/word/2010/wordprocessingInk" xmlns:wne="http://schemas.microsoft.com/office/word/2006/wordml" xmlns:wps="http://schemas.microsoft.com/office/word/2010/wordprocessingShape" mc:Ignorable="w14 w15 w16se w16cid w16 w16cex w16sdtdh wp14">
   <w:abstractNum w:abstractNumId="0" w15:restartNumberingAfterBreak="0">
+    <w:nsid w:val="10E25689"/>
+    <w:multiLevelType w:val="hybridMultilevel"/>
+    <w:tmpl w:val="10E2198A"/>
+    <w:lvl w:ilvl="0" w:tplc="04090001">
+      <w:start w:val="1"/>
+      <w:numFmt w:val="bullet"/>
+      <w:lvlText w:val=""/>
+      <w:lvlJc w:val="left"/>
+      <w:pPr>
+        <w:ind w:left="1080" w:hanging="360"/>
+      </w:pPr>
+      <w:rPr>
+        <w:rFonts w:ascii="Symbol" w:hAnsi="Symbol" w:hint="default"/>
+      </w:rPr>
+    </w:lvl>
+    <w:lvl w:ilvl="1" w:tplc="04090003" w:tentative="1">
+      <w:start w:val="1"/>
+      <w:numFmt w:val="bullet"/>
+      <w:lvlText w:val="o"/>
+      <w:lvlJc w:val="left"/>
+      <w:pPr>
+        <w:ind w:left="1800" w:hanging="360"/>
+      </w:pPr>
+      <w:rPr>
+        <w:rFonts w:ascii="Courier New" w:hAnsi="Courier New" w:cs="Courier New" w:hint="default"/>
+      </w:rPr>
+    </w:lvl>
+    <w:lvl w:ilvl="2" w:tplc="04090005" w:tentative="1">
+      <w:start w:val="1"/>
+      <w:numFmt w:val="bullet"/>
+      <w:lvlText w:val=""/>
+      <w:lvlJc w:val="left"/>
+      <w:pPr>
+        <w:ind w:left="2520" w:hanging="360"/>
+      </w:pPr>
+      <w:rPr>
+        <w:rFonts w:ascii="Wingdings" w:hAnsi="Wingdings" w:hint="default"/>
+      </w:rPr>
+    </w:lvl>
+    <w:lvl w:ilvl="3" w:tplc="04090001" w:tentative="1">
+      <w:start w:val="1"/>
+      <w:numFmt w:val="bullet"/>
+      <w:lvlText w:val=""/>
+      <w:lvlJc w:val="left"/>
+      <w:pPr>
+        <w:ind w:left="3240" w:hanging="360"/>
+      </w:pPr>
+      <w:rPr>
+        <w:rFonts w:ascii="Symbol" w:hAnsi="Symbol" w:hint="default"/>
+      </w:rPr>
+    </w:lvl>
+    <w:lvl w:ilvl="4" w:tplc="04090003" w:tentative="1">
+      <w:start w:val="1"/>
+      <w:numFmt w:val="bullet"/>
+      <w:lvlText w:val="o"/>
+      <w:lvlJc w:val="left"/>
+      <w:pPr>
+        <w:ind w:left="3960" w:hanging="360"/>
+      </w:pPr>
+      <w:rPr>
+        <w:rFonts w:ascii="Courier New" w:hAnsi="Courier New" w:cs="Courier New" w:hint="default"/>
+      </w:rPr>
+    </w:lvl>
+    <w:lvl w:ilvl="5" w:tplc="04090005" w:tentative="1">
+      <w:start w:val="1"/>
+      <w:numFmt w:val="bullet"/>
+      <w:lvlText w:val=""/>
+      <w:lvlJc w:val="left"/>
+      <w:pPr>
+        <w:ind w:left="4680" w:hanging="360"/>
+      </w:pPr>
+      <w:rPr>
+        <w:rFonts w:ascii="Wingdings" w:hAnsi="Wingdings" w:hint="default"/>
+      </w:rPr>
+    </w:lvl>
+    <w:lvl w:ilvl="6" w:tplc="04090001" w:tentative="1">
+      <w:start w:val="1"/>
+      <w:numFmt w:val="bullet"/>
+      <w:lvlText w:val=""/>
+      <w:lvlJc w:val="left"/>
+      <w:pPr>
+        <w:ind w:left="5400" w:hanging="360"/>
+      </w:pPr>
+      <w:rPr>
+        <w:rFonts w:ascii="Symbol" w:hAnsi="Symbol" w:hint="default"/>
+      </w:rPr>
+    </w:lvl>
+    <w:lvl w:ilvl="7" w:tplc="04090003" w:tentative="1">
+      <w:start w:val="1"/>
+      <w:numFmt w:val="bullet"/>
+      <w:lvlText w:val="o"/>
+      <w:lvlJc w:val="left"/>
+      <w:pPr>
+        <w:ind w:left="6120" w:hanging="360"/>
+      </w:pPr>
+      <w:rPr>
+        <w:rFonts w:ascii="Courier New" w:hAnsi="Courier New" w:cs="Courier New" w:hint="default"/>
+      </w:rPr>
+    </w:lvl>
+    <w:lvl w:ilvl="8" w:tplc="04090005" w:tentative="1">
+      <w:start w:val="1"/>
+      <w:numFmt w:val="bullet"/>
+      <w:lvlText w:val=""/>
+      <w:lvlJc w:val="left"/>
+      <w:pPr>
+        <w:ind w:left="6840" w:hanging="360"/>
+      </w:pPr>
+      <w:rPr>
+        <w:rFonts w:ascii="Wingdings" w:hAnsi="Wingdings" w:hint="default"/>
+      </w:rPr>
+    </w:lvl>
+  </w:abstractNum>
+  <w:abstractNum w:abstractNumId="1" w15:restartNumberingAfterBreak="0">
     <w:nsid w:val="1B2A3DB4"/>
     <w:multiLevelType w:val="hybridMultilevel"/>
     <w:tmpl w:val="D130AB68"/>
@@ -1043,7 +1623,7 @@
       </w:rPr>
     </w:lvl>
   </w:abstractNum>
-  <w:abstractNum w:abstractNumId="1" w15:restartNumberingAfterBreak="0">
+  <w:abstractNum w:abstractNumId="2" w15:restartNumberingAfterBreak="0">
     <w:nsid w:val="219A5282"/>
     <w:multiLevelType w:val="hybridMultilevel"/>
     <w:tmpl w:val="2B9ED826"/>
@@ -1156,7 +1736,7 @@
       </w:rPr>
     </w:lvl>
   </w:abstractNum>
-  <w:abstractNum w:abstractNumId="2" w15:restartNumberingAfterBreak="0">
+  <w:abstractNum w:abstractNumId="3" w15:restartNumberingAfterBreak="0">
     <w:nsid w:val="21EC1BCD"/>
     <w:multiLevelType w:val="hybridMultilevel"/>
     <w:tmpl w:val="5B58A314"/>
@@ -1172,7 +1752,7 @@
         <w:rFonts w:ascii="Symbol" w:hAnsi="Symbol" w:hint="default"/>
       </w:rPr>
     </w:lvl>
-    <w:lvl w:ilvl="1" w:tplc="04090003" w:tentative="1">
+    <w:lvl w:ilvl="1" w:tplc="04090003">
       <w:start w:val="1"/>
       <w:numFmt w:val="bullet"/>
       <w:lvlText w:val="o"/>
@@ -1184,7 +1764,7 @@
         <w:rFonts w:ascii="Courier New" w:hAnsi="Courier New" w:cs="Courier New" w:hint="default"/>
       </w:rPr>
     </w:lvl>
-    <w:lvl w:ilvl="2" w:tplc="04090005" w:tentative="1">
+    <w:lvl w:ilvl="2" w:tplc="04090005">
       <w:start w:val="1"/>
       <w:numFmt w:val="bullet"/>
       <w:lvlText w:val=""/>
@@ -1269,7 +1849,7 @@
       </w:rPr>
     </w:lvl>
   </w:abstractNum>
-  <w:abstractNum w:abstractNumId="3" w15:restartNumberingAfterBreak="0">
+  <w:abstractNum w:abstractNumId="4" w15:restartNumberingAfterBreak="0">
     <w:nsid w:val="40960A09"/>
     <w:multiLevelType w:val="multilevel"/>
     <w:tmpl w:val="33D4A7C6"/>
@@ -1418,7 +1998,7 @@
       </w:rPr>
     </w:lvl>
   </w:abstractNum>
-  <w:abstractNum w:abstractNumId="4" w15:restartNumberingAfterBreak="0">
+  <w:abstractNum w:abstractNumId="5" w15:restartNumberingAfterBreak="0">
     <w:nsid w:val="7C645B82"/>
     <w:multiLevelType w:val="multilevel"/>
     <w:tmpl w:val="A22E4688"/>
@@ -1567,7 +2147,7 @@
       </w:rPr>
     </w:lvl>
   </w:abstractNum>
-  <w:abstractNum w:abstractNumId="5" w15:restartNumberingAfterBreak="0">
+  <w:abstractNum w:abstractNumId="6" w15:restartNumberingAfterBreak="0">
     <w:nsid w:val="7F176AB5"/>
     <w:multiLevelType w:val="multilevel"/>
     <w:tmpl w:val="01C0849C"/>
@@ -1717,22 +2297,25 @@
     </w:lvl>
   </w:abstractNum>
   <w:num w:numId="1">
-    <w:abstractNumId w:val="0"/>
+    <w:abstractNumId w:val="1"/>
   </w:num>
   <w:num w:numId="2">
-    <w:abstractNumId w:val="1"/>
+    <w:abstractNumId w:val="2"/>
   </w:num>
   <w:num w:numId="3">
-    <w:abstractNumId w:val="2"/>
+    <w:abstractNumId w:val="3"/>
   </w:num>
   <w:num w:numId="4">
-    <w:abstractNumId w:val="3"/>
+    <w:abstractNumId w:val="4"/>
   </w:num>
   <w:num w:numId="5">
+    <w:abstractNumId w:val="6"/>
+  </w:num>
+  <w:num w:numId="6">
     <w:abstractNumId w:val="5"/>
   </w:num>
-  <w:num w:numId="6">
-    <w:abstractNumId w:val="4"/>
+  <w:num w:numId="7">
+    <w:abstractNumId w:val="0"/>
   </w:num>
 </w:numbering>
 </file>

</xml_diff>